<commit_message>
Implemented hash table and keyword verification
</commit_message>
<xml_diff>
--- a/relatorio.docx
+++ b/relatorio.docx
@@ -49,71 +49,43 @@
       <w:r>
         <w:rPr/>
         <w:tab/>
-        <w:t xml:space="preserve">Para a construção do AFD foi utilizada a ferramenta JFLAP, na versão 7.1. A ferrementa foi utilizada como auxílio visual para o autômato, onde </w:t>
-      </w:r>
-      <w:r>
-        <w:rPr/>
-        <w:t>foi bem sucedida na sua proposta. Ela possui uma interface gráfica para a construção de estados, que podem ser nomeados, além de transições, representadas por linhas.</w:t>
-      </w:r>
-    </w:p>
-    <w:p>
-      <w:pPr>
-        <w:pStyle w:val="Normal"/>
-        <w:jc w:val="left"/>
-        <w:rPr/>
-      </w:pPr>
-      <w:r>
-        <w:rPr/>
-        <w:tab/>
-        <w:t xml:space="preserve">Foi utilizado o sistema operacional Linux, com uma distribuição </w:t>
-      </w:r>
-      <w:r>
-        <w:rPr/>
-        <w:t xml:space="preserve">baseada em </w:t>
-      </w:r>
-      <w:r>
-        <w:rPr/>
-        <w:t xml:space="preserve">Arch.  </w:t>
-      </w:r>
-      <w:r>
-        <w:rPr/>
-        <w:t>A ferramenta apresentou um desempenho medíocre, pois o programa parou de funcionar diversas vezes, além de apresentar lentidão em aglumas requisições.</w:t>
-      </w:r>
-    </w:p>
-    <w:p>
-      <w:pPr>
-        <w:pStyle w:val="Normal"/>
-        <w:jc w:val="left"/>
-        <w:rPr/>
-      </w:pPr>
-      <w:r>
-        <w:rPr/>
-        <w:tab/>
-        <w:t>A função de execução do autômato não foi utilizada comple</w:t>
-      </w:r>
-      <w:r>
-        <w:rPr/>
-        <w:t>tamente, já qu</w:t>
-      </w:r>
-      <w:r>
-        <w:rPr/>
-        <w:t>e não obtivemos sucesso nas tantativas realizadas.</w:t>
-      </w:r>
-    </w:p>
-    <w:p>
-      <w:pPr>
-        <w:pStyle w:val="Normal"/>
-        <w:jc w:val="left"/>
-        <w:rPr/>
-      </w:pPr>
-      <w:r>
-        <w:rPr/>
-        <w:tab/>
-        <w:t xml:space="preserve">Concluindo, a ferramenta foi útil para a visualização </w:t>
-      </w:r>
-      <w:r>
-        <w:rPr/>
-        <w:t>e construção de um AFD, mas as instabilidades de software e dificuldade na utilização das funções de teste e execução demonstram que o JFLAP possui uma curva de aprendizado desestimulante, que limita o alcance do programa.</w:t>
+        <w:t>Para a construção do AFD foi utilizada a ferramenta JFLAP, na versão 7.1. A ferrementa foi utilizada como auxílio visual para o autômato, onde foi bem sucedida na sua proposta. Ela possui uma interface gráfica para a construção de estados, que podem ser nomeados, além de transições, representadas por linhas.</w:t>
+      </w:r>
+    </w:p>
+    <w:p>
+      <w:pPr>
+        <w:pStyle w:val="Normal"/>
+        <w:jc w:val="left"/>
+        <w:rPr/>
+      </w:pPr>
+      <w:r>
+        <w:rPr/>
+        <w:tab/>
+        <w:t>Foi utilizado o sistema operacional Linux, com uma distribuição baseada em Arch.  A ferramenta apresentou um desempenho medíocre, pois o programa parou de funcionar diversas vezes, além de apresentar lentidão em aglumas requisições.</w:t>
+      </w:r>
+    </w:p>
+    <w:p>
+      <w:pPr>
+        <w:pStyle w:val="Normal"/>
+        <w:jc w:val="left"/>
+        <w:rPr/>
+      </w:pPr>
+      <w:r>
+        <w:rPr/>
+        <w:tab/>
+        <w:t>A função de execução do autômato não foi utilizada completamente, já que não obtivemos sucesso nas tantativas realizadas.</w:t>
+      </w:r>
+    </w:p>
+    <w:p>
+      <w:pPr>
+        <w:pStyle w:val="Normal"/>
+        <w:jc w:val="left"/>
+        <w:rPr/>
+      </w:pPr>
+      <w:r>
+        <w:rPr/>
+        <w:tab/>
+        <w:t>Concluindo, a ferramenta foi útil para a visualização e construção de um AFD, mas as instabilidades de software e dificuldade na utilização das funções de teste e execução demonstram que o JFLAP possui uma curva de aprendizado desestimulante, que limita o alcance do programa.</w:t>
       </w:r>
     </w:p>
     <w:p>
@@ -221,21 +193,27 @@
         </w:rPr>
       </w:pPr>
       <w:r>
-        <w:rPr/>
-      </w:r>
-    </w:p>
-    <w:p>
-      <w:pPr>
-        <w:pStyle w:val="Normal"/>
-        <w:jc w:val="left"/>
-        <w:rPr>
-          <w:b/>
-          <w:b/>
-          <w:bCs/>
-        </w:rPr>
-      </w:pPr>
-      <w:r>
-        <w:rPr/>
+        <w:rPr>
+          <w:b/>
+          <w:bCs/>
+        </w:rPr>
+      </w:r>
+    </w:p>
+    <w:p>
+      <w:pPr>
+        <w:pStyle w:val="Normal"/>
+        <w:jc w:val="left"/>
+        <w:rPr>
+          <w:b/>
+          <w:b/>
+          <w:bCs/>
+        </w:rPr>
+      </w:pPr>
+      <w:r>
+        <w:rPr>
+          <w:b/>
+          <w:bCs/>
+        </w:rPr>
       </w:r>
     </w:p>
     <w:p>
@@ -315,11 +293,7 @@
       <w:pPr>
         <w:pStyle w:val="Normal"/>
         <w:jc w:val="center"/>
-        <w:rPr>
-          <w:b w:val="false"/>
-          <w:b w:val="false"/>
-          <w:bCs w:val="false"/>
-        </w:rPr>
+        <w:rPr/>
       </w:pPr>
       <w:r>
         <w:rPr>
@@ -327,6 +301,76 @@
           <w:bCs w:val="false"/>
         </w:rPr>
         <w:t>python lexico.py &lt; entrada.txt &gt; saida.txt</w:t>
+      </w:r>
+    </w:p>
+    <w:p>
+      <w:pPr>
+        <w:pStyle w:val="Normal"/>
+        <w:jc w:val="center"/>
+        <w:rPr>
+          <w:b w:val="false"/>
+          <w:b w:val="false"/>
+          <w:bCs w:val="false"/>
+        </w:rPr>
+      </w:pPr>
+      <w:r>
+        <w:rPr/>
+      </w:r>
+    </w:p>
+    <w:p>
+      <w:pPr>
+        <w:pStyle w:val="Normal"/>
+        <w:jc w:val="left"/>
+        <w:rPr/>
+      </w:pPr>
+      <w:r>
+        <w:rPr>
+          <w:b w:val="false"/>
+          <w:bCs w:val="false"/>
+        </w:rPr>
+        <w:tab/>
+      </w:r>
+      <w:r>
+        <w:rPr>
+          <w:b w:val="false"/>
+          <w:bCs w:val="false"/>
+        </w:rPr>
+        <w:t>Em alguns sistemas é necessário especificar a versão do interpretador python a ser utilizada :</w:t>
+      </w:r>
+    </w:p>
+    <w:p>
+      <w:pPr>
+        <w:pStyle w:val="Normal"/>
+        <w:jc w:val="left"/>
+        <w:rPr>
+          <w:b w:val="false"/>
+          <w:b w:val="false"/>
+          <w:bCs w:val="false"/>
+        </w:rPr>
+      </w:pPr>
+      <w:r>
+        <w:rPr/>
+      </w:r>
+    </w:p>
+    <w:p>
+      <w:pPr>
+        <w:pStyle w:val="Normal"/>
+        <w:jc w:val="center"/>
+        <w:rPr/>
+      </w:pPr>
+      <w:r>
+        <w:rPr>
+          <w:b w:val="false"/>
+          <w:bCs w:val="false"/>
+        </w:rPr>
+        <w:t>p</w:t>
+      </w:r>
+      <w:r>
+        <w:rPr>
+          <w:b w:val="false"/>
+          <w:bCs w:val="false"/>
+        </w:rPr>
+        <w:t>ython3 lexico.py &lt; entrada.txt &gt; saida.txt</w:t>
       </w:r>
     </w:p>
     <w:sectPr>
@@ -336,6 +380,7 @@
       <w:pgNumType w:fmt="decimal"/>
       <w:formProt w:val="false"/>
       <w:textDirection w:val="lrTb"/>
+      <w:docGrid w:type="default" w:linePitch="100" w:charSpace="0"/>
     </w:sectPr>
   </w:body>
 </w:document>
@@ -348,15 +393,12 @@
       <w:rPr>
         <w:rFonts w:ascii="Liberation Serif" w:hAnsi="Liberation Serif" w:eastAsia="Droid Sans Fallback" w:cs="Droid Sans Devanagari"/>
         <w:kern w:val="2"/>
-        <w:sz w:val="24"/>
         <w:szCs w:val="24"/>
         <w:lang w:val="en-US" w:eastAsia="zh-CN" w:bidi="hi-IN"/>
       </w:rPr>
     </w:rPrDefault>
     <w:pPrDefault>
-      <w:pPr>
-        <w:widowControl/>
-      </w:pPr>
+      <w:pPr/>
     </w:pPrDefault>
   </w:docDefaults>
   <w:style w:type="paragraph" w:styleId="Normal">
@@ -364,6 +406,8 @@
     <w:qFormat/>
     <w:pPr>
       <w:widowControl/>
+      <w:bidi w:val="0"/>
+      <w:jc w:val="left"/>
     </w:pPr>
     <w:rPr>
       <w:rFonts w:ascii="Liberation Serif" w:hAnsi="Liberation Serif" w:eastAsia="Droid Sans Fallback" w:cs="Droid Sans Devanagari"/>

</xml_diff>